<commit_message>
Updates of project outline and task list
</commit_message>
<xml_diff>
--- a/Project Team Task Assignment/Fintech 5Falcon Project Draft.docx
+++ b/Project Team Task Assignment/Fintech 5Falcon Project Draft.docx
@@ -16,7 +16,6 @@
         </w:rPr>
         <w:t xml:space="preserve"> Fintech 5</w:t>
       </w:r>
-      <w:proofErr w:type="gramStart"/>
       <w:r>
         <w:rPr>
           <w:b/>
@@ -36,88 +35,64 @@
           <w:b/>
           <w:bCs/>
         </w:rPr>
-        <w:t>???</w:t>
-      </w:r>
-      <w:proofErr w:type="gramEnd"/>
+        <w:t>Team -</w:t>
+      </w:r>
       <w:r>
         <w:rPr>
           <w:b/>
           <w:bCs/>
         </w:rPr>
-        <w:t xml:space="preserve"> </w:t>
-      </w:r>
-      <w:proofErr w:type="gramStart"/>
+        <w:t xml:space="preserve"> Project Outline</w:t>
+      </w:r>
+    </w:p>
+    <w:p>
       <w:r>
         <w:rPr>
           <w:b/>
           <w:bCs/>
         </w:rPr>
-        <w:t xml:space="preserve">Team </w:t>
-      </w:r>
+        <w:t>Project Title:</w:t>
+      </w:r>
+      <w:r>
+        <w:t xml:space="preserve">  The effect of Starbucks/HEB and Trader Joes locations on property values</w:t>
+      </w:r>
+    </w:p>
+    <w:p>
       <w:r>
         <w:rPr>
           <w:b/>
           <w:bCs/>
         </w:rPr>
-        <w:t xml:space="preserve"> -</w:t>
-      </w:r>
-      <w:proofErr w:type="gramEnd"/>
-      <w:r>
-        <w:rPr>
-          <w:b/>
-          <w:bCs/>
-        </w:rPr>
-        <w:t xml:space="preserve"> Project Outline</w:t>
-      </w:r>
-    </w:p>
-    <w:p>
-      <w:r>
-        <w:rPr>
-          <w:b/>
-          <w:bCs/>
-        </w:rPr>
-        <w:t>Project Title:</w:t>
-      </w:r>
-      <w:r>
-        <w:t xml:space="preserve">  The effect of Starbucks/HEB and Trader Joes locations on property values</w:t>
-      </w:r>
-    </w:p>
-    <w:p>
-      <w:r>
-        <w:rPr>
-          <w:b/>
-          <w:bCs/>
-        </w:rPr>
         <w:t>Team Members:</w:t>
       </w:r>
       <w:r>
         <w:t xml:space="preserve"> Quentin Reynolds</w:t>
       </w:r>
       <w:r>
-        <w:t xml:space="preserve">, </w:t>
-      </w:r>
-      <w:r>
-        <w:t>Anjana Chowdiah</w:t>
-      </w:r>
-      <w:r>
-        <w:t xml:space="preserve">, </w:t>
-      </w:r>
-      <w:r>
-        <w:t>Emmanuel George</w:t>
-      </w:r>
-      <w:r>
-        <w:t>, Alyssa Holman, Azaldin Assi</w:t>
+        <w:t>, Anjana Chowdiah, Emmanuel George, Alyssa Holman, Azaldin Assi</w:t>
       </w:r>
     </w:p>
     <w:p/>
     <w:p>
       <w:r>
+        <w:rPr>
+          <w:b/>
+          <w:bCs/>
+        </w:rPr>
         <w:t>P</w:t>
       </w:r>
       <w:r>
+        <w:rPr>
+          <w:b/>
+          <w:bCs/>
+        </w:rPr>
         <w:t>roject Description</w:t>
       </w:r>
       <w:r>
+        <w:rPr>
+          <w:b/>
+          <w:bCs/>
+        </w:rPr>
         <w:t>:</w:t>
       </w:r>
       <w:r>
@@ -126,21 +101,66 @@
       <w:r>
         <w:t xml:space="preserve"> </w:t>
       </w:r>
-      <w:proofErr w:type="spellStart"/>
-      <w:r>
-        <w:t>xxxxxxxx</w:t>
-      </w:r>
-      <w:proofErr w:type="spellEnd"/>
+      <w:r>
+        <w:t>Th</w:t>
+      </w:r>
+      <w:r>
+        <w:t xml:space="preserve">e aim of the project is to </w:t>
+      </w:r>
+      <w:r>
+        <w:t>establish quantitatively that proximity of central markets using Starbucks/HEB and Trader Joes as pilots make significant differences among estimated values, appreciation, and average tax amounts.</w:t>
+      </w:r>
+      <w:r>
+        <w:t xml:space="preserve"> This will help investors to determine which </w:t>
+      </w:r>
+      <w:r>
+        <w:t>neighborhoods</w:t>
+      </w:r>
+      <w:r>
+        <w:t xml:space="preserve"> to </w:t>
+      </w:r>
+      <w:r>
+        <w:t xml:space="preserve">invest in </w:t>
+      </w:r>
+      <w:r>
+        <w:t>property</w:t>
+      </w:r>
+      <w:r>
+        <w:t xml:space="preserve"> that will </w:t>
+      </w:r>
+      <w:r>
+        <w:t>produce</w:t>
+      </w:r>
+      <w:r>
+        <w:t xml:space="preserve"> maximum return on investment.</w:t>
+      </w:r>
     </w:p>
-    <w:p/>
     <w:p>
-      <w:r>
+      <w:pPr>
+        <w:rPr>
+          <w:b/>
+          <w:bCs/>
+        </w:rPr>
+      </w:pPr>
+      <w:r>
+        <w:rPr>
+          <w:b/>
+          <w:bCs/>
+        </w:rPr>
         <w:t>Research Questions and Answers</w:t>
       </w:r>
       <w:r>
+        <w:rPr>
+          <w:b/>
+          <w:bCs/>
+        </w:rPr>
         <w:t>:</w:t>
       </w:r>
       <w:r>
+        <w:rPr>
+          <w:b/>
+          <w:bCs/>
+        </w:rPr>
         <w:t xml:space="preserve"> </w:t>
       </w:r>
     </w:p>
@@ -166,16 +186,10 @@
         <w:t xml:space="preserve">home's proximity to </w:t>
       </w:r>
       <w:r>
-        <w:t xml:space="preserve">Starbucks/HEB and Trader Joes </w:t>
-      </w:r>
-      <w:r>
-        <w:t xml:space="preserve">make </w:t>
-      </w:r>
-      <w:r>
-        <w:t>significant</w:t>
-      </w:r>
-      <w:r>
-        <w:t xml:space="preserve"> differences among estimated values, </w:t>
+        <w:t xml:space="preserve">Starbucks/HEB and Trader Joes make </w:t>
+      </w:r>
+      <w:r>
+        <w:t xml:space="preserve">significant differences among estimated values, </w:t>
       </w:r>
       <w:r>
         <w:t>appreciation,</w:t>
@@ -209,13 +223,7 @@
         <w:t>markets using</w:t>
       </w:r>
       <w:r>
-        <w:t xml:space="preserve"> </w:t>
-      </w:r>
-      <w:r>
-        <w:t>Starbucks/HEB and Trader Joes</w:t>
-      </w:r>
-      <w:r>
-        <w:t xml:space="preserve"> as pilots </w:t>
+        <w:t xml:space="preserve"> Starbucks/HEB and Trader Joes as pilots </w:t>
       </w:r>
       <w:r>
         <w:t xml:space="preserve">make </w:t>
@@ -244,7 +252,25 @@
         </w:numPr>
       </w:pPr>
       <w:r>
+        <w:t>Real estate API</w:t>
+      </w:r>
+      <w:r>
+        <w:t>’s (</w:t>
+      </w:r>
+      <w:r>
         <w:t>Home price data 2010 – 2020</w:t>
+      </w:r>
+      <w:r>
+        <w:t>,</w:t>
+      </w:r>
+      <w:r>
+        <w:t xml:space="preserve"> </w:t>
+      </w:r>
+      <w:r>
+        <w:t xml:space="preserve">Average tax amount over the same </w:t>
+      </w:r>
+      <w:r>
+        <w:t>time)</w:t>
       </w:r>
     </w:p>
     <w:p>
@@ -256,7 +282,16 @@
         </w:numPr>
       </w:pPr>
       <w:r>
-        <w:t>Average tax amount over the same time</w:t>
+        <w:t xml:space="preserve">Cities to </w:t>
+      </w:r>
+      <w:r>
+        <w:t>focus on</w:t>
+      </w:r>
+      <w:r>
+        <w:t xml:space="preserve"> are (</w:t>
+      </w:r>
+      <w:r>
+        <w:t>Dalas, Austin and Houston)</w:t>
       </w:r>
     </w:p>
     <w:p>
@@ -268,10 +303,52 @@
         </w:numPr>
       </w:pPr>
       <w:r>
+        <w:t xml:space="preserve">2 neighborhoods per city </w:t>
+      </w:r>
+      <w:r>
+        <w:t>piloted</w:t>
+      </w:r>
+      <w:r>
+        <w:t xml:space="preserve"> with comparative </w:t>
+      </w:r>
+      <w:r>
+        <w:t xml:space="preserve">status </w:t>
+      </w:r>
+    </w:p>
+    <w:p>
+      <w:pPr>
+        <w:pStyle w:val="ListParagraph"/>
+        <w:numPr>
+          <w:ilvl w:val="0"/>
+          <w:numId w:val="4"/>
+        </w:numPr>
+      </w:pPr>
+      <w:r>
         <w:t xml:space="preserve">Record of communities with </w:t>
       </w:r>
       <w:r>
         <w:t xml:space="preserve">to </w:t>
+      </w:r>
+      <w:r>
+        <w:t>Starbucks/HEB and Trader Joes</w:t>
+      </w:r>
+    </w:p>
+    <w:p>
+      <w:pPr>
+        <w:pStyle w:val="ListParagraph"/>
+        <w:numPr>
+          <w:ilvl w:val="0"/>
+          <w:numId w:val="4"/>
+        </w:numPr>
+      </w:pPr>
+      <w:r>
+        <w:t xml:space="preserve">A record of </w:t>
+      </w:r>
+      <w:r>
+        <w:t>neighborhoods</w:t>
+      </w:r>
+      <w:r>
+        <w:t xml:space="preserve"> without </w:t>
       </w:r>
       <w:r>
         <w:t>Starbucks/HEB and Trader Joes</w:t>
@@ -371,26 +448,46 @@
             <w:tcW w:w="5843" w:type="dxa"/>
           </w:tcPr>
           <w:p>
-            <w:pPr>
-              <w:pStyle w:val="ListParagraph"/>
-              <w:numPr>
-                <w:ilvl w:val="0"/>
-                <w:numId w:val="5"/>
-              </w:numPr>
-            </w:pPr>
+            <w:r>
+              <w:t>Project planning</w:t>
+            </w:r>
+            <w:r>
+              <w:t xml:space="preserve"> and </w:t>
+            </w:r>
+            <w:r>
+              <w:rPr>
+                <w:rFonts w:ascii="Arial" w:hAnsi="Arial" w:cs="Arial"/>
+                <w:color w:val="000000"/>
+                <w:sz w:val="20"/>
+                <w:szCs w:val="20"/>
+                <w:shd w:val="clear" w:color="auto" w:fill="FFFFFF"/>
+              </w:rPr>
+              <w:t>Data fetching/API integration</w:t>
+            </w:r>
           </w:p>
         </w:tc>
         <w:tc>
           <w:tcPr>
             <w:tcW w:w="1350" w:type="dxa"/>
           </w:tcPr>
-          <w:p/>
+          <w:p>
+            <w:r>
+              <w:t>11/03</w:t>
+            </w:r>
+            <w:r>
+              <w:t>/21</w:t>
+            </w:r>
+          </w:p>
         </w:tc>
         <w:tc>
           <w:tcPr>
             <w:tcW w:w="1165" w:type="dxa"/>
           </w:tcPr>
-          <w:p/>
+          <w:p>
+            <w:r>
+              <w:t>11/04/21</w:t>
+            </w:r>
+          </w:p>
         </w:tc>
       </w:tr>
       <w:tr>
@@ -408,19 +505,58 @@
           <w:tcPr>
             <w:tcW w:w="5843" w:type="dxa"/>
           </w:tcPr>
-          <w:p/>
+          <w:p>
+            <w:r>
+              <w:rPr>
+                <w:rFonts w:ascii="Arial" w:hAnsi="Arial" w:cs="Arial"/>
+                <w:color w:val="000000"/>
+                <w:sz w:val="20"/>
+                <w:szCs w:val="20"/>
+                <w:shd w:val="clear" w:color="auto" w:fill="FFFFFF"/>
+              </w:rPr>
+              <w:t>Data cleansing</w:t>
+            </w:r>
+            <w:r>
+              <w:rPr>
+                <w:rFonts w:ascii="Arial" w:hAnsi="Arial" w:cs="Arial"/>
+                <w:color w:val="000000"/>
+                <w:sz w:val="20"/>
+                <w:szCs w:val="20"/>
+                <w:shd w:val="clear" w:color="auto" w:fill="FFFFFF"/>
+              </w:rPr>
+              <w:t xml:space="preserve"> and </w:t>
+            </w:r>
+            <w:r>
+              <w:rPr>
+                <w:rFonts w:ascii="Arial" w:hAnsi="Arial" w:cs="Arial"/>
+                <w:color w:val="000000"/>
+                <w:sz w:val="20"/>
+                <w:szCs w:val="20"/>
+                <w:shd w:val="clear" w:color="auto" w:fill="FFFFFF"/>
+              </w:rPr>
+              <w:t>Data Analysis</w:t>
+            </w:r>
+          </w:p>
         </w:tc>
         <w:tc>
           <w:tcPr>
             <w:tcW w:w="1350" w:type="dxa"/>
           </w:tcPr>
-          <w:p/>
+          <w:p>
+            <w:r>
+              <w:t>11/05/21</w:t>
+            </w:r>
+          </w:p>
         </w:tc>
         <w:tc>
           <w:tcPr>
             <w:tcW w:w="1165" w:type="dxa"/>
           </w:tcPr>
-          <w:p/>
+          <w:p>
+            <w:r>
+              <w:t>11/06/21</w:t>
+            </w:r>
+          </w:p>
         </w:tc>
       </w:tr>
       <w:tr>
@@ -438,19 +574,69 @@
           <w:tcPr>
             <w:tcW w:w="5843" w:type="dxa"/>
           </w:tcPr>
-          <w:p/>
+          <w:p>
+            <w:pPr>
+              <w:tabs>
+                <w:tab w:val="left" w:pos="2128"/>
+              </w:tabs>
+            </w:pPr>
+            <w:r>
+              <w:rPr>
+                <w:rFonts w:ascii="Arial" w:hAnsi="Arial" w:cs="Arial"/>
+                <w:color w:val="000000"/>
+                <w:sz w:val="20"/>
+                <w:szCs w:val="20"/>
+                <w:shd w:val="clear" w:color="auto" w:fill="FFFFFF"/>
+              </w:rPr>
+              <w:t>Coding and Testin</w:t>
+            </w:r>
+            <w:r>
+              <w:rPr>
+                <w:rFonts w:ascii="Arial" w:hAnsi="Arial" w:cs="Arial"/>
+                <w:color w:val="000000"/>
+                <w:sz w:val="20"/>
+                <w:szCs w:val="20"/>
+                <w:shd w:val="clear" w:color="auto" w:fill="FFFFFF"/>
+              </w:rPr>
+              <w:t xml:space="preserve">g and </w:t>
+            </w:r>
+            <w:r>
+              <w:rPr>
+                <w:rFonts w:ascii="Arial" w:hAnsi="Arial" w:cs="Arial"/>
+                <w:color w:val="000000"/>
+                <w:sz w:val="20"/>
+                <w:szCs w:val="20"/>
+                <w:shd w:val="clear" w:color="auto" w:fill="FFFFFF"/>
+              </w:rPr>
+              <w:t>Documentation</w:t>
+            </w:r>
+          </w:p>
         </w:tc>
         <w:tc>
           <w:tcPr>
             <w:tcW w:w="1350" w:type="dxa"/>
           </w:tcPr>
-          <w:p/>
+          <w:p>
+            <w:r>
+              <w:t>11/06/21</w:t>
+            </w:r>
+          </w:p>
         </w:tc>
         <w:tc>
           <w:tcPr>
             <w:tcW w:w="1165" w:type="dxa"/>
           </w:tcPr>
-          <w:p/>
+          <w:p>
+            <w:r>
+              <w:t>11/0</w:t>
+            </w:r>
+            <w:r>
+              <w:t>7</w:t>
+            </w:r>
+            <w:r>
+              <w:t>/21</w:t>
+            </w:r>
+          </w:p>
         </w:tc>
       </w:tr>
       <w:tr>
@@ -468,19 +654,38 @@
           <w:tcPr>
             <w:tcW w:w="5843" w:type="dxa"/>
           </w:tcPr>
-          <w:p/>
+          <w:p>
+            <w:r>
+              <w:rPr>
+                <w:rFonts w:ascii="Arial" w:hAnsi="Arial" w:cs="Arial"/>
+                <w:color w:val="000000"/>
+                <w:sz w:val="20"/>
+                <w:szCs w:val="20"/>
+                <w:shd w:val="clear" w:color="auto" w:fill="FFFFFF"/>
+              </w:rPr>
+              <w:t>Coding and Testing and Documentation</w:t>
+            </w:r>
+          </w:p>
         </w:tc>
         <w:tc>
           <w:tcPr>
             <w:tcW w:w="1350" w:type="dxa"/>
           </w:tcPr>
-          <w:p/>
+          <w:p>
+            <w:r>
+              <w:t>11/08/21</w:t>
+            </w:r>
+          </w:p>
         </w:tc>
         <w:tc>
           <w:tcPr>
             <w:tcW w:w="1165" w:type="dxa"/>
           </w:tcPr>
-          <w:p/>
+          <w:p>
+            <w:r>
+              <w:t>11/09/21</w:t>
+            </w:r>
+          </w:p>
         </w:tc>
       </w:tr>
       <w:tr>
@@ -501,19 +706,47 @@
           <w:tcPr>
             <w:tcW w:w="5843" w:type="dxa"/>
           </w:tcPr>
-          <w:p/>
+          <w:p>
+            <w:pPr>
+              <w:rPr>
+                <w:rFonts w:ascii="Arial" w:hAnsi="Arial" w:cs="Arial"/>
+                <w:color w:val="000000"/>
+                <w:sz w:val="20"/>
+                <w:szCs w:val="20"/>
+                <w:shd w:val="clear" w:color="auto" w:fill="FFFFFF"/>
+              </w:rPr>
+            </w:pPr>
+            <w:r>
+              <w:rPr>
+                <w:rFonts w:ascii="Arial" w:hAnsi="Arial" w:cs="Arial"/>
+                <w:color w:val="000000"/>
+                <w:sz w:val="20"/>
+                <w:szCs w:val="20"/>
+                <w:shd w:val="clear" w:color="auto" w:fill="FFFFFF"/>
+              </w:rPr>
+              <w:t>Creating Presentation</w:t>
+            </w:r>
+          </w:p>
         </w:tc>
         <w:tc>
           <w:tcPr>
             <w:tcW w:w="1350" w:type="dxa"/>
           </w:tcPr>
-          <w:p/>
+          <w:p>
+            <w:r>
+              <w:t>11/10/21</w:t>
+            </w:r>
+          </w:p>
         </w:tc>
         <w:tc>
           <w:tcPr>
             <w:tcW w:w="1165" w:type="dxa"/>
           </w:tcPr>
-          <w:p/>
+          <w:p>
+            <w:r>
+              <w:t>11/10/21</w:t>
+            </w:r>
+          </w:p>
         </w:tc>
       </w:tr>
       <w:tr>
@@ -534,19 +767,34 @@
           <w:tcPr>
             <w:tcW w:w="5843" w:type="dxa"/>
           </w:tcPr>
-          <w:p/>
+          <w:p>
+            <w:r>
+              <w:t>Presentation</w:t>
+            </w:r>
+          </w:p>
         </w:tc>
         <w:tc>
           <w:tcPr>
             <w:tcW w:w="1350" w:type="dxa"/>
           </w:tcPr>
-          <w:p/>
+          <w:p>
+            <w:r>
+              <w:t>11/11/21</w:t>
+            </w:r>
+          </w:p>
         </w:tc>
         <w:tc>
           <w:tcPr>
             <w:tcW w:w="1165" w:type="dxa"/>
           </w:tcPr>
-          <w:p/>
+          <w:p>
+            <w:r>
+              <w:t>11/11/</w:t>
+            </w:r>
+            <w:r>
+              <w:t>21</w:t>
+            </w:r>
+          </w:p>
         </w:tc>
       </w:tr>
       <w:tr>
@@ -567,22 +815,58 @@
           <w:tcPr>
             <w:tcW w:w="5843" w:type="dxa"/>
           </w:tcPr>
-          <w:p/>
+          <w:p>
+            <w:r>
+              <w:t>Post presentation review</w:t>
+            </w:r>
+            <w:r>
+              <w:t xml:space="preserve">, </w:t>
+            </w:r>
+            <w:r>
+              <w:t>Coding updates</w:t>
+            </w:r>
+            <w:r>
+              <w:t xml:space="preserve"> and </w:t>
+            </w:r>
+            <w:r>
+              <w:rPr>
+                <w:rFonts w:ascii="Arial" w:hAnsi="Arial" w:cs="Arial"/>
+                <w:color w:val="000000"/>
+                <w:sz w:val="20"/>
+                <w:szCs w:val="20"/>
+                <w:shd w:val="clear" w:color="auto" w:fill="FFFFFF"/>
+              </w:rPr>
+              <w:t>Project submission</w:t>
+            </w:r>
+          </w:p>
         </w:tc>
         <w:tc>
           <w:tcPr>
             <w:tcW w:w="1350" w:type="dxa"/>
           </w:tcPr>
-          <w:p/>
+          <w:p>
+            <w:r>
+              <w:t>11/12/21</w:t>
+            </w:r>
+          </w:p>
         </w:tc>
         <w:tc>
           <w:tcPr>
             <w:tcW w:w="1165" w:type="dxa"/>
           </w:tcPr>
-          <w:p/>
+          <w:p>
+            <w:r>
+              <w:t>11/14/21</w:t>
+            </w:r>
+          </w:p>
         </w:tc>
       </w:tr>
     </w:tbl>
+    <w:p/>
+    <w:p/>
+    <w:p/>
+    <w:p/>
+    <w:p/>
     <w:p/>
     <w:p>
       <w:r>
@@ -598,10 +882,7 @@
         </w:numPr>
       </w:pPr>
       <w:r>
-        <w:t>Impact of Starbucks</w:t>
-      </w:r>
-      <w:r>
-        <w:t>/Trader Joe/Central markets etc.</w:t>
+        <w:t>Impact of Starbucks/Trader Joe/Central markets etc.</w:t>
       </w:r>
       <w:r>
         <w:t>,</w:t>
@@ -613,10 +894,7 @@
         <w:t>effect</w:t>
       </w:r>
       <w:r>
-        <w:t xml:space="preserve"> </w:t>
-      </w:r>
-      <w:r>
-        <w:t xml:space="preserve">on the real-estate </w:t>
+        <w:t xml:space="preserve"> on the real-estate </w:t>
       </w:r>
       <w:r>
         <w:t>value</w:t>

</xml_diff>

<commit_message>
commit project task draft
</commit_message>
<xml_diff>
--- a/Project Team Task Assignment/Fintech 5Falcon Project Draft.docx
+++ b/Project Team Task Assignment/Fintech 5Falcon Project Draft.docx
@@ -7,22 +7,10 @@
         <w:rPr>
           <w:b/>
           <w:bCs/>
+          <w:sz w:val="36"/>
+          <w:szCs w:val="36"/>
         </w:rPr>
       </w:pPr>
-      <w:r>
-        <w:rPr>
-          <w:b/>
-          <w:bCs/>
-        </w:rPr>
-        <w:t xml:space="preserve"> Fintech 5</w:t>
-      </w:r>
-      <w:r>
-        <w:rPr>
-          <w:b/>
-          <w:bCs/>
-        </w:rPr>
-        <w:t>Falcon</w:t>
-      </w:r>
       <w:r>
         <w:rPr>
           <w:b/>
@@ -34,13 +22,44 @@
         <w:rPr>
           <w:b/>
           <w:bCs/>
+          <w:sz w:val="36"/>
+          <w:szCs w:val="36"/>
         </w:rPr>
-        <w:t>Team -</w:t>
+        <w:t>Fintech 5</w:t>
       </w:r>
       <w:r>
         <w:rPr>
           <w:b/>
           <w:bCs/>
+          <w:sz w:val="36"/>
+          <w:szCs w:val="36"/>
+        </w:rPr>
+        <w:t>Falcon</w:t>
+      </w:r>
+      <w:r>
+        <w:rPr>
+          <w:b/>
+          <w:bCs/>
+          <w:sz w:val="36"/>
+          <w:szCs w:val="36"/>
+        </w:rPr>
+        <w:t xml:space="preserve"> </w:t>
+      </w:r>
+      <w:r>
+        <w:rPr>
+          <w:b/>
+          <w:bCs/>
+          <w:sz w:val="36"/>
+          <w:szCs w:val="36"/>
+        </w:rPr>
+        <w:t>Team -</w:t>
+      </w:r>
+      <w:r>
+        <w:rPr>
+          <w:b/>
+          <w:bCs/>
+          <w:sz w:val="36"/>
+          <w:szCs w:val="36"/>
         </w:rPr>
         <w:t xml:space="preserve"> Project Outline</w:t>
       </w:r>
@@ -72,7 +91,6 @@
         <w:t>, Anjana Chowdiah, Emmanuel George, Alyssa Holman, Azaldin Assi</w:t>
       </w:r>
     </w:p>
-    <w:p/>
     <w:p>
       <w:r>
         <w:rPr>
@@ -236,10 +254,24 @@
       </w:r>
     </w:p>
     <w:p>
-      <w:r>
+      <w:pPr>
+        <w:rPr>
+          <w:b/>
+          <w:bCs/>
+        </w:rPr>
+      </w:pPr>
+      <w:r>
+        <w:rPr>
+          <w:b/>
+          <w:bCs/>
+        </w:rPr>
         <w:t>Dataset to be used</w:t>
       </w:r>
       <w:r>
+        <w:rPr>
+          <w:b/>
+          <w:bCs/>
+        </w:rPr>
         <w:t>:</w:t>
       </w:r>
     </w:p>
@@ -397,6 +429,7 @@
             <w:tcW w:w="992" w:type="dxa"/>
           </w:tcPr>
           <w:p>
+            <w:bookmarkStart w:id="0" w:name="_Hlk86918235"/>
             <w:r>
               <w:t>Releases</w:t>
             </w:r>
@@ -421,7 +454,7 @@
           </w:tcPr>
           <w:p>
             <w:r>
-              <w:t>Timeline</w:t>
+              <w:t>Start</w:t>
             </w:r>
           </w:p>
         </w:tc>
@@ -429,7 +462,11 @@
           <w:tcPr>
             <w:tcW w:w="1165" w:type="dxa"/>
           </w:tcPr>
-          <w:p/>
+          <w:p>
+            <w:r>
+              <w:t>End</w:t>
+            </w:r>
+          </w:p>
         </w:tc>
       </w:tr>
       <w:tr>
@@ -514,27 +551,7 @@
                 <w:szCs w:val="20"/>
                 <w:shd w:val="clear" w:color="auto" w:fill="FFFFFF"/>
               </w:rPr>
-              <w:t>Data cleansing</w:t>
-            </w:r>
-            <w:r>
-              <w:rPr>
-                <w:rFonts w:ascii="Arial" w:hAnsi="Arial" w:cs="Arial"/>
-                <w:color w:val="000000"/>
-                <w:sz w:val="20"/>
-                <w:szCs w:val="20"/>
-                <w:shd w:val="clear" w:color="auto" w:fill="FFFFFF"/>
-              </w:rPr>
-              <w:t xml:space="preserve"> and </w:t>
-            </w:r>
-            <w:r>
-              <w:rPr>
-                <w:rFonts w:ascii="Arial" w:hAnsi="Arial" w:cs="Arial"/>
-                <w:color w:val="000000"/>
-                <w:sz w:val="20"/>
-                <w:szCs w:val="20"/>
-                <w:shd w:val="clear" w:color="auto" w:fill="FFFFFF"/>
-              </w:rPr>
-              <w:t>Data Analysis</w:t>
+              <w:t>Data cleansing and Data Analysis</w:t>
             </w:r>
           </w:p>
         </w:tc>
@@ -598,17 +615,7 @@
                 <w:szCs w:val="20"/>
                 <w:shd w:val="clear" w:color="auto" w:fill="FFFFFF"/>
               </w:rPr>
-              <w:t xml:space="preserve">g and </w:t>
-            </w:r>
-            <w:r>
-              <w:rPr>
-                <w:rFonts w:ascii="Arial" w:hAnsi="Arial" w:cs="Arial"/>
-                <w:color w:val="000000"/>
-                <w:sz w:val="20"/>
-                <w:szCs w:val="20"/>
-                <w:shd w:val="clear" w:color="auto" w:fill="FFFFFF"/>
-              </w:rPr>
-              <w:t>Documentation</w:t>
+              <w:t>g and Documentation</w:t>
             </w:r>
           </w:p>
         </w:tc>
@@ -861,159 +868,58 @@
           </w:p>
         </w:tc>
       </w:tr>
+      <w:tr>
+        <w:tc>
+          <w:tcPr>
+            <w:tcW w:w="992" w:type="dxa"/>
+          </w:tcPr>
+          <w:p>
+            <w:r>
+              <w:t>Sprint 8</w:t>
+            </w:r>
+          </w:p>
+        </w:tc>
+        <w:tc>
+          <w:tcPr>
+            <w:tcW w:w="5843" w:type="dxa"/>
+          </w:tcPr>
+          <w:p>
+            <w:r>
+              <w:t>Retrospectives</w:t>
+            </w:r>
+          </w:p>
+        </w:tc>
+        <w:tc>
+          <w:tcPr>
+            <w:tcW w:w="1350" w:type="dxa"/>
+          </w:tcPr>
+          <w:p>
+            <w:r>
+              <w:t>11/14/21</w:t>
+            </w:r>
+          </w:p>
+        </w:tc>
+        <w:tc>
+          <w:tcPr>
+            <w:tcW w:w="1165" w:type="dxa"/>
+          </w:tcPr>
+          <w:p>
+            <w:r>
+              <w:t>11/14/21</w:t>
+            </w:r>
+          </w:p>
+        </w:tc>
+      </w:tr>
+      <w:bookmarkEnd w:id="0"/>
     </w:tbl>
     <w:p/>
     <w:p/>
     <w:p/>
-    <w:p/>
-    <w:p/>
-    <w:p/>
     <w:p>
-      <w:r>
-        <w:t>Brainstorming Project topics:</w:t>
-      </w:r>
-    </w:p>
-    <w:p>
-      <w:pPr>
-        <w:pStyle w:val="ListParagraph"/>
-        <w:numPr>
-          <w:ilvl w:val="0"/>
-          <w:numId w:val="1"/>
-        </w:numPr>
-      </w:pPr>
-      <w:r>
-        <w:t>Impact of Starbucks/Trader Joe/Central markets etc.</w:t>
-      </w:r>
-      <w:r>
-        <w:t>,</w:t>
-      </w:r>
-      <w:r>
-        <w:t xml:space="preserve"> </w:t>
-      </w:r>
-      <w:r>
-        <w:t>effect</w:t>
-      </w:r>
-      <w:r>
-        <w:t xml:space="preserve"> on the real-estate </w:t>
-      </w:r>
-      <w:r>
-        <w:t>value</w:t>
-      </w:r>
-    </w:p>
-    <w:p>
-      <w:pPr>
-        <w:pStyle w:val="ListParagraph"/>
-        <w:numPr>
-          <w:ilvl w:val="0"/>
-          <w:numId w:val="1"/>
-        </w:numPr>
-      </w:pPr>
-      <w:r>
-        <w:t>CarMax</w:t>
-      </w:r>
-      <w:r>
-        <w:t xml:space="preserve">/Car sale  </w:t>
-      </w:r>
-    </w:p>
-    <w:p>
-      <w:pPr>
-        <w:pStyle w:val="ListParagraph"/>
-        <w:numPr>
-          <w:ilvl w:val="0"/>
-          <w:numId w:val="1"/>
-        </w:numPr>
+      <w:pPr>
         <w:rPr>
           <w:strike/>
         </w:rPr>
-      </w:pPr>
-      <w:r>
-        <w:rPr>
-          <w:strike/>
-        </w:rPr>
-        <w:t>Impact grant toll road on real estate values</w:t>
-      </w:r>
-    </w:p>
-    <w:p>
-      <w:pPr>
-        <w:pStyle w:val="ListParagraph"/>
-        <w:numPr>
-          <w:ilvl w:val="0"/>
-          <w:numId w:val="1"/>
-        </w:numPr>
-        <w:rPr>
-          <w:strike/>
-        </w:rPr>
-      </w:pPr>
-      <w:r>
-        <w:rPr>
-          <w:strike/>
-        </w:rPr>
-        <w:t>How bitcoin affect the price of Gold</w:t>
-      </w:r>
-    </w:p>
-    <w:p>
-      <w:pPr>
-        <w:pStyle w:val="ListParagraph"/>
-        <w:numPr>
-          <w:ilvl w:val="0"/>
-          <w:numId w:val="1"/>
-        </w:numPr>
-        <w:rPr>
-          <w:strike/>
-        </w:rPr>
-      </w:pPr>
-      <w:r>
-        <w:rPr>
-          <w:strike/>
-        </w:rPr>
-        <w:t>Hedge fund and investors tracker app</w:t>
-      </w:r>
-    </w:p>
-    <w:p>
-      <w:pPr>
-        <w:pStyle w:val="ListParagraph"/>
-        <w:numPr>
-          <w:ilvl w:val="0"/>
-          <w:numId w:val="1"/>
-        </w:numPr>
-        <w:rPr>
-          <w:strike/>
-        </w:rPr>
-      </w:pPr>
-      <w:r>
-        <w:rPr>
-          <w:strike/>
-        </w:rPr>
-        <w:t>Streaming life data for sto</w:t>
-      </w:r>
-      <w:r>
-        <w:rPr>
-          <w:strike/>
-        </w:rPr>
-        <w:t>cks – possible 3 -4 stocks</w:t>
-      </w:r>
-    </w:p>
-    <w:p>
-      <w:pPr>
-        <w:pStyle w:val="ListParagraph"/>
-        <w:numPr>
-          <w:ilvl w:val="0"/>
-          <w:numId w:val="1"/>
-        </w:numPr>
-        <w:rPr>
-          <w:strike/>
-        </w:rPr>
-      </w:pPr>
-      <w:r>
-        <w:rPr>
-          <w:strike/>
-        </w:rPr>
-        <w:t>Life stream of 3 currencies and 3 markets</w:t>
-      </w:r>
-    </w:p>
-    <w:p>
-      <w:pPr>
-        <w:pStyle w:val="ListParagraph"/>
       </w:pPr>
     </w:p>
     <w:sectPr>
@@ -1320,6 +1226,119 @@
     </w:lvl>
   </w:abstractNum>
   <w:abstractNum w:abstractNumId="3" w15:restartNumberingAfterBreak="0">
+    <w:nsid w:val="44414142"/>
+    <w:multiLevelType w:val="hybridMultilevel"/>
+    <w:tmpl w:val="67163084"/>
+    <w:lvl w:ilvl="0" w:tplc="04090001">
+      <w:start w:val="1"/>
+      <w:numFmt w:val="bullet"/>
+      <w:lvlText w:val=""/>
+      <w:lvlJc w:val="left"/>
+      <w:pPr>
+        <w:ind w:left="720" w:hanging="360"/>
+      </w:pPr>
+      <w:rPr>
+        <w:rFonts w:ascii="Symbol" w:hAnsi="Symbol" w:hint="default"/>
+      </w:rPr>
+    </w:lvl>
+    <w:lvl w:ilvl="1" w:tplc="04090003" w:tentative="1">
+      <w:start w:val="1"/>
+      <w:numFmt w:val="bullet"/>
+      <w:lvlText w:val="o"/>
+      <w:lvlJc w:val="left"/>
+      <w:pPr>
+        <w:ind w:left="1440" w:hanging="360"/>
+      </w:pPr>
+      <w:rPr>
+        <w:rFonts w:ascii="Courier New" w:hAnsi="Courier New" w:cs="Courier New" w:hint="default"/>
+      </w:rPr>
+    </w:lvl>
+    <w:lvl w:ilvl="2" w:tplc="04090005" w:tentative="1">
+      <w:start w:val="1"/>
+      <w:numFmt w:val="bullet"/>
+      <w:lvlText w:val=""/>
+      <w:lvlJc w:val="left"/>
+      <w:pPr>
+        <w:ind w:left="2160" w:hanging="360"/>
+      </w:pPr>
+      <w:rPr>
+        <w:rFonts w:ascii="Wingdings" w:hAnsi="Wingdings" w:hint="default"/>
+      </w:rPr>
+    </w:lvl>
+    <w:lvl w:ilvl="3" w:tplc="04090001" w:tentative="1">
+      <w:start w:val="1"/>
+      <w:numFmt w:val="bullet"/>
+      <w:lvlText w:val=""/>
+      <w:lvlJc w:val="left"/>
+      <w:pPr>
+        <w:ind w:left="2880" w:hanging="360"/>
+      </w:pPr>
+      <w:rPr>
+        <w:rFonts w:ascii="Symbol" w:hAnsi="Symbol" w:hint="default"/>
+      </w:rPr>
+    </w:lvl>
+    <w:lvl w:ilvl="4" w:tplc="04090003" w:tentative="1">
+      <w:start w:val="1"/>
+      <w:numFmt w:val="bullet"/>
+      <w:lvlText w:val="o"/>
+      <w:lvlJc w:val="left"/>
+      <w:pPr>
+        <w:ind w:left="3600" w:hanging="360"/>
+      </w:pPr>
+      <w:rPr>
+        <w:rFonts w:ascii="Courier New" w:hAnsi="Courier New" w:cs="Courier New" w:hint="default"/>
+      </w:rPr>
+    </w:lvl>
+    <w:lvl w:ilvl="5" w:tplc="04090005" w:tentative="1">
+      <w:start w:val="1"/>
+      <w:numFmt w:val="bullet"/>
+      <w:lvlText w:val=""/>
+      <w:lvlJc w:val="left"/>
+      <w:pPr>
+        <w:ind w:left="4320" w:hanging="360"/>
+      </w:pPr>
+      <w:rPr>
+        <w:rFonts w:ascii="Wingdings" w:hAnsi="Wingdings" w:hint="default"/>
+      </w:rPr>
+    </w:lvl>
+    <w:lvl w:ilvl="6" w:tplc="04090001" w:tentative="1">
+      <w:start w:val="1"/>
+      <w:numFmt w:val="bullet"/>
+      <w:lvlText w:val=""/>
+      <w:lvlJc w:val="left"/>
+      <w:pPr>
+        <w:ind w:left="5040" w:hanging="360"/>
+      </w:pPr>
+      <w:rPr>
+        <w:rFonts w:ascii="Symbol" w:hAnsi="Symbol" w:hint="default"/>
+      </w:rPr>
+    </w:lvl>
+    <w:lvl w:ilvl="7" w:tplc="04090003" w:tentative="1">
+      <w:start w:val="1"/>
+      <w:numFmt w:val="bullet"/>
+      <w:lvlText w:val="o"/>
+      <w:lvlJc w:val="left"/>
+      <w:pPr>
+        <w:ind w:left="5760" w:hanging="360"/>
+      </w:pPr>
+      <w:rPr>
+        <w:rFonts w:ascii="Courier New" w:hAnsi="Courier New" w:cs="Courier New" w:hint="default"/>
+      </w:rPr>
+    </w:lvl>
+    <w:lvl w:ilvl="8" w:tplc="04090005" w:tentative="1">
+      <w:start w:val="1"/>
+      <w:numFmt w:val="bullet"/>
+      <w:lvlText w:val=""/>
+      <w:lvlJc w:val="left"/>
+      <w:pPr>
+        <w:ind w:left="6480" w:hanging="360"/>
+      </w:pPr>
+      <w:rPr>
+        <w:rFonts w:ascii="Wingdings" w:hAnsi="Wingdings" w:hint="default"/>
+      </w:rPr>
+    </w:lvl>
+  </w:abstractNum>
+  <w:abstractNum w:abstractNumId="4" w15:restartNumberingAfterBreak="0">
     <w:nsid w:val="6F706B3A"/>
     <w:multiLevelType w:val="hybridMultilevel"/>
     <w:tmpl w:val="DD9EB23E"/>
@@ -1432,10 +1451,236 @@
       </w:rPr>
     </w:lvl>
   </w:abstractNum>
-  <w:abstractNum w:abstractNumId="4" w15:restartNumberingAfterBreak="0">
+  <w:abstractNum w:abstractNumId="5" w15:restartNumberingAfterBreak="0">
+    <w:nsid w:val="762068C3"/>
+    <w:multiLevelType w:val="hybridMultilevel"/>
+    <w:tmpl w:val="AE125E86"/>
+    <w:lvl w:ilvl="0" w:tplc="04090001">
+      <w:start w:val="1"/>
+      <w:numFmt w:val="bullet"/>
+      <w:lvlText w:val=""/>
+      <w:lvlJc w:val="left"/>
+      <w:pPr>
+        <w:ind w:left="360" w:hanging="360"/>
+      </w:pPr>
+      <w:rPr>
+        <w:rFonts w:ascii="Symbol" w:hAnsi="Symbol" w:hint="default"/>
+      </w:rPr>
+    </w:lvl>
+    <w:lvl w:ilvl="1" w:tplc="04090003">
+      <w:start w:val="1"/>
+      <w:numFmt w:val="bullet"/>
+      <w:lvlText w:val="o"/>
+      <w:lvlJc w:val="left"/>
+      <w:pPr>
+        <w:ind w:left="1080" w:hanging="360"/>
+      </w:pPr>
+      <w:rPr>
+        <w:rFonts w:ascii="Courier New" w:hAnsi="Courier New" w:cs="Courier New" w:hint="default"/>
+      </w:rPr>
+    </w:lvl>
+    <w:lvl w:ilvl="2" w:tplc="04090005" w:tentative="1">
+      <w:start w:val="1"/>
+      <w:numFmt w:val="bullet"/>
+      <w:lvlText w:val=""/>
+      <w:lvlJc w:val="left"/>
+      <w:pPr>
+        <w:ind w:left="1800" w:hanging="360"/>
+      </w:pPr>
+      <w:rPr>
+        <w:rFonts w:ascii="Wingdings" w:hAnsi="Wingdings" w:hint="default"/>
+      </w:rPr>
+    </w:lvl>
+    <w:lvl w:ilvl="3" w:tplc="04090001" w:tentative="1">
+      <w:start w:val="1"/>
+      <w:numFmt w:val="bullet"/>
+      <w:lvlText w:val=""/>
+      <w:lvlJc w:val="left"/>
+      <w:pPr>
+        <w:ind w:left="2520" w:hanging="360"/>
+      </w:pPr>
+      <w:rPr>
+        <w:rFonts w:ascii="Symbol" w:hAnsi="Symbol" w:hint="default"/>
+      </w:rPr>
+    </w:lvl>
+    <w:lvl w:ilvl="4" w:tplc="04090003" w:tentative="1">
+      <w:start w:val="1"/>
+      <w:numFmt w:val="bullet"/>
+      <w:lvlText w:val="o"/>
+      <w:lvlJc w:val="left"/>
+      <w:pPr>
+        <w:ind w:left="3240" w:hanging="360"/>
+      </w:pPr>
+      <w:rPr>
+        <w:rFonts w:ascii="Courier New" w:hAnsi="Courier New" w:cs="Courier New" w:hint="default"/>
+      </w:rPr>
+    </w:lvl>
+    <w:lvl w:ilvl="5" w:tplc="04090005" w:tentative="1">
+      <w:start w:val="1"/>
+      <w:numFmt w:val="bullet"/>
+      <w:lvlText w:val=""/>
+      <w:lvlJc w:val="left"/>
+      <w:pPr>
+        <w:ind w:left="3960" w:hanging="360"/>
+      </w:pPr>
+      <w:rPr>
+        <w:rFonts w:ascii="Wingdings" w:hAnsi="Wingdings" w:hint="default"/>
+      </w:rPr>
+    </w:lvl>
+    <w:lvl w:ilvl="6" w:tplc="04090001" w:tentative="1">
+      <w:start w:val="1"/>
+      <w:numFmt w:val="bullet"/>
+      <w:lvlText w:val=""/>
+      <w:lvlJc w:val="left"/>
+      <w:pPr>
+        <w:ind w:left="4680" w:hanging="360"/>
+      </w:pPr>
+      <w:rPr>
+        <w:rFonts w:ascii="Symbol" w:hAnsi="Symbol" w:hint="default"/>
+      </w:rPr>
+    </w:lvl>
+    <w:lvl w:ilvl="7" w:tplc="04090003" w:tentative="1">
+      <w:start w:val="1"/>
+      <w:numFmt w:val="bullet"/>
+      <w:lvlText w:val="o"/>
+      <w:lvlJc w:val="left"/>
+      <w:pPr>
+        <w:ind w:left="5400" w:hanging="360"/>
+      </w:pPr>
+      <w:rPr>
+        <w:rFonts w:ascii="Courier New" w:hAnsi="Courier New" w:cs="Courier New" w:hint="default"/>
+      </w:rPr>
+    </w:lvl>
+    <w:lvl w:ilvl="8" w:tplc="04090005" w:tentative="1">
+      <w:start w:val="1"/>
+      <w:numFmt w:val="bullet"/>
+      <w:lvlText w:val=""/>
+      <w:lvlJc w:val="left"/>
+      <w:pPr>
+        <w:ind w:left="6120" w:hanging="360"/>
+      </w:pPr>
+      <w:rPr>
+        <w:rFonts w:ascii="Wingdings" w:hAnsi="Wingdings" w:hint="default"/>
+      </w:rPr>
+    </w:lvl>
+  </w:abstractNum>
+  <w:abstractNum w:abstractNumId="6" w15:restartNumberingAfterBreak="0">
     <w:nsid w:val="7A611C54"/>
     <w:multiLevelType w:val="hybridMultilevel"/>
     <w:tmpl w:val="01964044"/>
+    <w:lvl w:ilvl="0" w:tplc="04090001">
+      <w:start w:val="1"/>
+      <w:numFmt w:val="bullet"/>
+      <w:lvlText w:val=""/>
+      <w:lvlJc w:val="left"/>
+      <w:pPr>
+        <w:ind w:left="720" w:hanging="360"/>
+      </w:pPr>
+      <w:rPr>
+        <w:rFonts w:ascii="Symbol" w:hAnsi="Symbol" w:hint="default"/>
+      </w:rPr>
+    </w:lvl>
+    <w:lvl w:ilvl="1" w:tplc="04090003" w:tentative="1">
+      <w:start w:val="1"/>
+      <w:numFmt w:val="bullet"/>
+      <w:lvlText w:val="o"/>
+      <w:lvlJc w:val="left"/>
+      <w:pPr>
+        <w:ind w:left="1440" w:hanging="360"/>
+      </w:pPr>
+      <w:rPr>
+        <w:rFonts w:ascii="Courier New" w:hAnsi="Courier New" w:cs="Courier New" w:hint="default"/>
+      </w:rPr>
+    </w:lvl>
+    <w:lvl w:ilvl="2" w:tplc="04090005" w:tentative="1">
+      <w:start w:val="1"/>
+      <w:numFmt w:val="bullet"/>
+      <w:lvlText w:val=""/>
+      <w:lvlJc w:val="left"/>
+      <w:pPr>
+        <w:ind w:left="2160" w:hanging="360"/>
+      </w:pPr>
+      <w:rPr>
+        <w:rFonts w:ascii="Wingdings" w:hAnsi="Wingdings" w:hint="default"/>
+      </w:rPr>
+    </w:lvl>
+    <w:lvl w:ilvl="3" w:tplc="04090001" w:tentative="1">
+      <w:start w:val="1"/>
+      <w:numFmt w:val="bullet"/>
+      <w:lvlText w:val=""/>
+      <w:lvlJc w:val="left"/>
+      <w:pPr>
+        <w:ind w:left="2880" w:hanging="360"/>
+      </w:pPr>
+      <w:rPr>
+        <w:rFonts w:ascii="Symbol" w:hAnsi="Symbol" w:hint="default"/>
+      </w:rPr>
+    </w:lvl>
+    <w:lvl w:ilvl="4" w:tplc="04090003" w:tentative="1">
+      <w:start w:val="1"/>
+      <w:numFmt w:val="bullet"/>
+      <w:lvlText w:val="o"/>
+      <w:lvlJc w:val="left"/>
+      <w:pPr>
+        <w:ind w:left="3600" w:hanging="360"/>
+      </w:pPr>
+      <w:rPr>
+        <w:rFonts w:ascii="Courier New" w:hAnsi="Courier New" w:cs="Courier New" w:hint="default"/>
+      </w:rPr>
+    </w:lvl>
+    <w:lvl w:ilvl="5" w:tplc="04090005" w:tentative="1">
+      <w:start w:val="1"/>
+      <w:numFmt w:val="bullet"/>
+      <w:lvlText w:val=""/>
+      <w:lvlJc w:val="left"/>
+      <w:pPr>
+        <w:ind w:left="4320" w:hanging="360"/>
+      </w:pPr>
+      <w:rPr>
+        <w:rFonts w:ascii="Wingdings" w:hAnsi="Wingdings" w:hint="default"/>
+      </w:rPr>
+    </w:lvl>
+    <w:lvl w:ilvl="6" w:tplc="04090001" w:tentative="1">
+      <w:start w:val="1"/>
+      <w:numFmt w:val="bullet"/>
+      <w:lvlText w:val=""/>
+      <w:lvlJc w:val="left"/>
+      <w:pPr>
+        <w:ind w:left="5040" w:hanging="360"/>
+      </w:pPr>
+      <w:rPr>
+        <w:rFonts w:ascii="Symbol" w:hAnsi="Symbol" w:hint="default"/>
+      </w:rPr>
+    </w:lvl>
+    <w:lvl w:ilvl="7" w:tplc="04090003" w:tentative="1">
+      <w:start w:val="1"/>
+      <w:numFmt w:val="bullet"/>
+      <w:lvlText w:val="o"/>
+      <w:lvlJc w:val="left"/>
+      <w:pPr>
+        <w:ind w:left="5760" w:hanging="360"/>
+      </w:pPr>
+      <w:rPr>
+        <w:rFonts w:ascii="Courier New" w:hAnsi="Courier New" w:cs="Courier New" w:hint="default"/>
+      </w:rPr>
+    </w:lvl>
+    <w:lvl w:ilvl="8" w:tplc="04090005" w:tentative="1">
+      <w:start w:val="1"/>
+      <w:numFmt w:val="bullet"/>
+      <w:lvlText w:val=""/>
+      <w:lvlJc w:val="left"/>
+      <w:pPr>
+        <w:ind w:left="6480" w:hanging="360"/>
+      </w:pPr>
+      <w:rPr>
+        <w:rFonts w:ascii="Wingdings" w:hAnsi="Wingdings" w:hint="default"/>
+      </w:rPr>
+    </w:lvl>
+  </w:abstractNum>
+  <w:abstractNum w:abstractNumId="7" w15:restartNumberingAfterBreak="0">
+    <w:nsid w:val="7B2E72D1"/>
+    <w:multiLevelType w:val="hybridMultilevel"/>
+    <w:tmpl w:val="E408CD88"/>
     <w:lvl w:ilvl="0" w:tplc="04090001">
       <w:start w:val="1"/>
       <w:numFmt w:val="bullet"/>
@@ -1552,13 +1797,22 @@
     <w:abstractNumId w:val="1"/>
   </w:num>
   <w:num w:numId="3">
-    <w:abstractNumId w:val="3"/>
+    <w:abstractNumId w:val="4"/>
   </w:num>
   <w:num w:numId="4">
     <w:abstractNumId w:val="2"/>
   </w:num>
   <w:num w:numId="5">
-    <w:abstractNumId w:val="4"/>
+    <w:abstractNumId w:val="6"/>
+  </w:num>
+  <w:num w:numId="6">
+    <w:abstractNumId w:val="5"/>
+  </w:num>
+  <w:num w:numId="7">
+    <w:abstractNumId w:val="3"/>
+  </w:num>
+  <w:num w:numId="8">
+    <w:abstractNumId w:val="7"/>
   </w:num>
 </w:numbering>
 </file>

</xml_diff>

<commit_message>
Update of project task
</commit_message>
<xml_diff>
--- a/Project Team Task Assignment/Fintech 5Falcon Project Draft.docx
+++ b/Project Team Task Assignment/Fintech 5Falcon Project Draft.docx
@@ -302,7 +302,13 @@
         <w:t xml:space="preserve">Average tax amount over the same </w:t>
       </w:r>
       <w:r>
-        <w:t>time)</w:t>
+        <w:t>time</w:t>
+      </w:r>
+      <w:r>
+        <w:t xml:space="preserve">, </w:t>
+      </w:r>
+      <w:r>
+        <w:t xml:space="preserve">Demographic data </w:t>
       </w:r>
     </w:p>
     <w:p>
@@ -388,21 +394,23 @@
     </w:p>
     <w:p>
       <w:pPr>
-        <w:pStyle w:val="ListParagraph"/>
-        <w:numPr>
-          <w:ilvl w:val="0"/>
-          <w:numId w:val="4"/>
-        </w:numPr>
-      </w:pPr>
-      <w:r>
-        <w:t xml:space="preserve">Demographic data </w:t>
-      </w:r>
-    </w:p>
-    <w:p>
-      <w:r>
+        <w:rPr>
+          <w:b/>
+          <w:bCs/>
+        </w:rPr>
+      </w:pPr>
+      <w:r>
+        <w:rPr>
+          <w:b/>
+          <w:bCs/>
+        </w:rPr>
         <w:t>Task Breakdown</w:t>
       </w:r>
       <w:r>
+        <w:rPr>
+          <w:b/>
+          <w:bCs/>
+        </w:rPr>
         <w:t>:</w:t>
       </w:r>
     </w:p>
@@ -914,7 +922,14 @@
     </w:tbl>
     <w:p/>
     <w:p/>
-    <w:p/>
+    <w:p>
+      <w:r>
+        <w:t>S</w:t>
+      </w:r>
+      <w:r>
+        <w:t>crum Master: Emmanuel George</w:t>
+      </w:r>
+    </w:p>
     <w:p>
       <w:pPr>
         <w:rPr>

</xml_diff>

<commit_message>
move all working files to resource folder and delete unused file
</commit_message>
<xml_diff>
--- a/Project Team Task Assignment/Fintech 5Falcon Project Draft.docx
+++ b/Project Team Task Assignment/Fintech 5Falcon Project Draft.docx
@@ -68,11 +68,9 @@
       <w:r>
         <w:t xml:space="preserve">s in the </w:t>
       </w:r>
-      <w:proofErr w:type="spellStart"/>
-      <w:r>
-        <w:t>neighbourhood</w:t>
-      </w:r>
-      <w:proofErr w:type="spellEnd"/>
+      <w:r>
+        <w:t>neighborhood</w:t>
+      </w:r>
       <w:r>
         <w:t>.</w:t>
       </w:r>

</xml_diff>